<commit_message>
add new line again
</commit_message>
<xml_diff>
--- a/recepie-2.docx
+++ b/recepie-2.docx
@@ -17,6 +17,18 @@
     <w:p>
       <w:r>
         <w:t>This will be part of git project</w:t>
+      </w:r>
+    </w:p>
+    <w:p>
+      <w:proofErr w:type="spellStart"/>
+      <w:r>
+        <w:t>Hjkhkijij</w:t>
+      </w:r>
+      <w:proofErr w:type="spellEnd"/>
+    </w:p>
+    <w:p>
+      <w:r>
+        <w:t>ggiu</w:t>
       </w:r>
       <w:bookmarkStart w:id="0" w:name="_GoBack"/>
       <w:bookmarkEnd w:id="0"/>

</xml_diff>